<commit_message>
+WIP DocxGenerator.java - manage rule elements
</commit_message>
<xml_diff>
--- a/out/output.docx
+++ b/out/output.docx
@@ -9,19 +9,68 @@
     </w:p>
     <w:p>
       <w:pPr>
-        <w:pStyle w:val="Blockcenter"/>
+        <w:pStyle w:val="BlockCenter"/>
       </w:pPr>
-      <w:r/>
+      <w:r>
+        <w:rPr>
+          <w:rFonts w:ascii="Swiss" w:hAnsi="Swiss" w:cs="Swiss" w:eastAsia="Swiss"/>
+        </w:rPr>
+        <w:t>_____________________________</w:t>
+      </w:r>
     </w:p>
     <w:p>
       <w:pPr>
-        <w:pStyle w:val="Blockcenter"/>
+        <w:pStyle w:val="BlockCenter"/>
       </w:pPr>
       <w:r>
+        <w:rPr>
+          <w:rFonts w:ascii="Swiss" w:hAnsi="Swiss" w:cs="Swiss" w:eastAsia="Swiss"/>
+        </w:rPr>
+        <w:t>_____________________________</w:t>
+      </w:r>
+    </w:p>
+    <w:p>
+      <w:pPr>
+        <w:pStyle w:val="BlockCenter"/>
+      </w:pPr>
+      <w:r>
+        <w:rPr>
+          <w:rFonts w:ascii="Swiss" w:hAnsi="Swiss" w:cs="Swiss" w:eastAsia="Swiss"/>
+        </w:rPr>
+        <w:t>_____________________________</w:t>
+      </w:r>
+    </w:p>
+    <w:p>
+      <w:pPr>
+        <w:pStyle w:val="BlockCenter"/>
+      </w:pPr>
+      <w:r>
+        <w:rPr>
+          <w:rFonts w:ascii="Swiss" w:hAnsi="Swiss" w:cs="Swiss" w:eastAsia="Swiss"/>
+        </w:rPr>
+        <w:t>_____________________________</w:t>
+      </w:r>
+    </w:p>
+    <w:p>
+      <w:pPr>
+        <w:pStyle w:val="BlockCenter"/>
+      </w:pPr>
+      <w:r>
+        <w:rPr>
+          <w:rStyle w:val="BlockCenter"/>
+        </w:rPr>
         <w:t xml:space="preserve">This is the para with style 'Block Center' and a rule: </w:t>
       </w:r>
-      <w:r/>
       <w:r>
+        <w:rPr>
+          <w:rFonts w:ascii="Swiss" w:hAnsi="Swiss" w:cs="Swiss" w:eastAsia="Swiss"/>
+        </w:rPr>
+        <w:t>_______________</w:t>
+      </w:r>
+      <w:r>
+        <w:rPr>
+          <w:rStyle w:val="BlockCenter"/>
+        </w:rPr>
         <w:t xml:space="preserve">(Some text </w:t>
       </w:r>
       <w:r>
@@ -31,7 +80,10 @@
         <w:t>bold</w:t>
       </w:r>
       <w:r>
-        <w:t>after the run.)</w:t>
+        <w:rPr>
+          <w:rStyle w:val="BlockCenter"/>
+        </w:rPr>
+        <w:t xml:space="preserve"> after the run.)</w:t>
       </w:r>
     </w:p>
     <w:sectPr>

</xml_diff>

<commit_message>
+DocxGenerator.java - minor stuff
</commit_message>
<xml_diff>
--- a/out/output.docx
+++ b/out/output.docx
@@ -126,7 +126,7 @@
         <w:rFonts w:ascii="Consolas" w:hAnsi="Consolas" w:cs="Consolas" w:eastAsia="Consolas"/>
         <w:sz w:val="12"/>
       </w:rPr>
-      <w:t xml:space="preserve">   (Created: 2019-04-04T13:58:30.763[America/New_York])</w:t>
+      <w:t xml:space="preserve">   (Created: 2019-04-05T14:09:48.242[America/New_York])</w:t>
     </w:r>
   </w:p>
 </w:ftr>
@@ -147,7 +147,7 @@
         <w:rFonts w:ascii="Consolas" w:hAnsi="Consolas" w:cs="Consolas" w:eastAsia="Consolas"/>
         <w:sz w:val="12"/>
       </w:rPr>
-      <w:t xml:space="preserve">   (Created: 2019-04-04T13:58:30.783[America/New_York])</w:t>
+      <w:t xml:space="preserve">   (Created: 2019-04-05T14:09:48.258[America/New_York])</w:t>
     </w:r>
   </w:p>
 </w:ftr>

</xml_diff>

<commit_message>
+WIP makeImage - to use proportional height
</commit_message>
<xml_diff>
--- a/out/output.docx
+++ b/out/output.docx
@@ -211,7 +211,7 @@
         <w:rFonts w:ascii="Consolas" w:hAnsi="Consolas" w:cs="Consolas" w:eastAsia="Consolas"/>
         <w:sz w:val="12"/>
       </w:rPr>
-      <w:t xml:space="preserve">   (Created: 2019-04-16T13:45:01.823[America/New_York])</w:t>
+      <w:t xml:space="preserve">   (Created: 2019-04-17T10:06:24.981[America/New_York])</w:t>
     </w:r>
   </w:p>
 </w:ftr>
@@ -232,7 +232,7 @@
         <w:rFonts w:ascii="Consolas" w:hAnsi="Consolas" w:cs="Consolas" w:eastAsia="Consolas"/>
         <w:sz w:val="12"/>
       </w:rPr>
-      <w:t xml:space="preserve">   (Created: 2019-04-16T13:45:01.840[America/New_York])</w:t>
+      <w:t xml:space="preserve">   (Created: 2019-04-17T10:06:24.996[America/New_York])</w:t>
     </w:r>
   </w:p>
 </w:ftr>

</xml_diff>

<commit_message>
+ DocxGenerator.java (et. al.) - Fixed problem with wonky image proportions, &c.
</commit_message>
<xml_diff>
--- a/out/output.docx
+++ b/out/output.docx
@@ -211,7 +211,7 @@
         <w:rFonts w:ascii="Consolas" w:hAnsi="Consolas" w:cs="Consolas" w:eastAsia="Consolas"/>
         <w:sz w:val="12"/>
       </w:rPr>
-      <w:t xml:space="preserve">   (Created: 2019-04-17T10:06:24.981[America/New_York])</w:t>
+      <w:t xml:space="preserve">   (Created: 2019-04-17T11:56:14.609[America/New_York])</w:t>
     </w:r>
   </w:p>
 </w:ftr>
@@ -232,7 +232,7 @@
         <w:rFonts w:ascii="Consolas" w:hAnsi="Consolas" w:cs="Consolas" w:eastAsia="Consolas"/>
         <w:sz w:val="12"/>
       </w:rPr>
-      <w:t xml:space="preserve">   (Created: 2019-04-17T10:06:24.996[America/New_York])</w:t>
+      <w:t xml:space="preserve">   (Created: 2019-04-17T11:56:14.624[America/New_York])</w:t>
     </w:r>
   </w:p>
 </w:ftr>

</xml_diff>

<commit_message>
+ removed City of Marathon, Florida swpx test files
</commit_message>
<xml_diff>
--- a/out/output.docx
+++ b/out/output.docx
@@ -211,7 +211,7 @@
         <w:rFonts w:ascii="Consolas" w:hAnsi="Consolas" w:cs="Consolas" w:eastAsia="Consolas"/>
         <w:sz w:val="12"/>
       </w:rPr>
-      <w:t xml:space="preserve">   (Created: 2019-04-17T11:56:14.609[America/New_York])</w:t>
+      <w:t xml:space="preserve">   (Created: 2019-04-17T12:45:39.015[America/New_York])</w:t>
     </w:r>
   </w:p>
 </w:ftr>
@@ -232,7 +232,7 @@
         <w:rFonts w:ascii="Consolas" w:hAnsi="Consolas" w:cs="Consolas" w:eastAsia="Consolas"/>
         <w:sz w:val="12"/>
       </w:rPr>
-      <w:t xml:space="preserve">   (Created: 2019-04-17T11:56:14.624[America/New_York])</w:t>
+      <w:t xml:space="preserve">   (Created: 2019-04-17T12:45:39.031[America/New_York])</w:t>
     </w:r>
   </w:p>
 </w:ftr>

</xml_diff>

<commit_message>
+DocxGenerator.java - shortened footer's data-time string
</commit_message>
<xml_diff>
--- a/out/output.docx
+++ b/out/output.docx
@@ -211,7 +211,7 @@
         <w:rFonts w:ascii="Consolas" w:hAnsi="Consolas" w:cs="Consolas" w:eastAsia="Consolas"/>
         <w:sz w:val="12"/>
       </w:rPr>
-      <w:t xml:space="preserve">   (Created: 2019-04-17T12:45:39.015[America/New_York])</w:t>
+      <w:t xml:space="preserve">   (Created: 2019-06-11 13:34:41 [America/New_York])</w:t>
     </w:r>
   </w:p>
 </w:ftr>
@@ -232,7 +232,7 @@
         <w:rFonts w:ascii="Consolas" w:hAnsi="Consolas" w:cs="Consolas" w:eastAsia="Consolas"/>
         <w:sz w:val="12"/>
       </w:rPr>
-      <w:t xml:space="preserve">   (Created: 2019-04-17T12:45:39.031[America/New_York])</w:t>
+      <w:t xml:space="preserve">   (Created: 2019-06-11 13:34:41 [America/New_York])</w:t>
     </w:r>
   </w:p>
 </w:ftr>

</xml_diff>

<commit_message>
+WIP wordinator - now works with Saxon9PE and finds the lic file!
</commit_message>
<xml_diff>
--- a/out/output.docx
+++ b/out/output.docx
@@ -211,7 +211,7 @@
         <w:rFonts w:ascii="Consolas" w:hAnsi="Consolas" w:cs="Consolas" w:eastAsia="Consolas"/>
         <w:sz w:val="12"/>
       </w:rPr>
-      <w:t xml:space="preserve">   (Created: 2019-08-09 11:22:57 [America/New_York])</w:t>
+      <w:t xml:space="preserve">   (Created: 2019-08-13 13:52:21 [America/New_York])</w:t>
     </w:r>
   </w:p>
 </w:ftr>
@@ -232,7 +232,7 @@
         <w:rFonts w:ascii="Consolas" w:hAnsi="Consolas" w:cs="Consolas" w:eastAsia="Consolas"/>
         <w:sz w:val="12"/>
       </w:rPr>
-      <w:t xml:space="preserve">   (Created: 2019-08-09 11:22:57 [America/New_York])</w:t>
+      <w:t xml:space="preserve">   (Created: 2019-08-13 13:52:21 [America/New_York])</w:t>
     </w:r>
   </w:p>
 </w:ftr>

</xml_diff>

<commit_message>
+WIP URNs 2019-08-16 @12:41 PM
</commit_message>
<xml_diff>
--- a/out/output.docx
+++ b/out/output.docx
@@ -211,7 +211,7 @@
         <w:rFonts w:ascii="Consolas" w:hAnsi="Consolas" w:cs="Consolas" w:eastAsia="Consolas"/>
         <w:sz w:val="12"/>
       </w:rPr>
-      <w:t xml:space="preserve">   (Created: 2019-08-13 13:52:21 [America/New_York])</w:t>
+      <w:t xml:space="preserve">   (Created: 2019-08-16 10:29:53 [America/New_York])</w:t>
     </w:r>
   </w:p>
 </w:ftr>
@@ -232,7 +232,7 @@
         <w:rFonts w:ascii="Consolas" w:hAnsi="Consolas" w:cs="Consolas" w:eastAsia="Consolas"/>
         <w:sz w:val="12"/>
       </w:rPr>
-      <w:t xml:space="preserve">   (Created: 2019-08-13 13:52:21 [America/New_York])</w:t>
+      <w:t xml:space="preserve">   (Created: 2019-08-16 10:29:53 [America/New_York])</w:t>
     </w:r>
   </w:p>
 </w:ftr>

</xml_diff>

<commit_message>
+ MakeDocx.java - add '-k' catalog = ../../_urn-catalog.xml option
</commit_message>
<xml_diff>
--- a/out/output.docx
+++ b/out/output.docx
@@ -211,7 +211,7 @@
         <w:rFonts w:ascii="Consolas" w:hAnsi="Consolas" w:cs="Consolas" w:eastAsia="Consolas"/>
         <w:sz w:val="12"/>
       </w:rPr>
-      <w:t xml:space="preserve">   (Created: 2019-08-16 10:29:53 [America/New_York])</w:t>
+      <w:t xml:space="preserve">   (Created: 2019-08-30 09:28:04 [America/New_York])</w:t>
     </w:r>
   </w:p>
 </w:ftr>
@@ -232,7 +232,7 @@
         <w:rFonts w:ascii="Consolas" w:hAnsi="Consolas" w:cs="Consolas" w:eastAsia="Consolas"/>
         <w:sz w:val="12"/>
       </w:rPr>
-      <w:t xml:space="preserve">   (Created: 2019-08-16 10:29:53 [America/New_York])</w:t>
+      <w:t xml:space="preserve">   (Created: 2019-08-30 09:28:04 [America/New_York])</w:t>
     </w:r>
   </w:p>
 </w:ftr>

</xml_diff>